<commit_message>
update to resume and what I am working on
</commit_message>
<xml_diff>
--- a/assets/Keith_Kruelskie_data_resume.docx
+++ b/assets/Keith_Kruelskie_data_resume.docx
@@ -365,8 +365,8 @@
         <w:tblLook w:val="04A0" w:firstRow="1" w:lastRow="0" w:firstColumn="1" w:lastColumn="0" w:noHBand="0" w:noVBand="1"/>
       </w:tblPr>
       <w:tblGrid>
-        <w:gridCol w:w="2411"/>
-        <w:gridCol w:w="6949"/>
+        <w:gridCol w:w="2437"/>
+        <w:gridCol w:w="8363"/>
       </w:tblGrid>
       <w:tr>
         <w:tc>
@@ -519,6 +519,65 @@
                 <w:szCs w:val="22"/>
               </w:rPr>
               <w:t>Projects: </w:t>
+            </w:r>
+          </w:p>
+          <w:p>
+            <w:pPr>
+              <w:spacing w:before="120"/>
+              <w:rPr>
+                <w:rFonts w:ascii="Calibri" w:eastAsia="Times New Roman" w:hAnsi="Calibri" w:cs="Calibri"/>
+                <w:color w:val="767171"/>
+                <w:sz w:val="22"/>
+                <w:szCs w:val="22"/>
+              </w:rPr>
+            </w:pPr>
+            <w:r>
+              <w:rPr>
+                <w:rFonts w:ascii="Calibri" w:eastAsia="Times New Roman" w:hAnsi="Calibri" w:cs="Calibri"/>
+                <w:color w:val="767171"/>
+                <w:sz w:val="22"/>
+                <w:szCs w:val="22"/>
+              </w:rPr>
+              <w:t>-Competed in a small business hackathon, coming in 3</w:t>
+            </w:r>
+            <w:r>
+              <w:rPr>
+                <w:rFonts w:ascii="Calibri" w:eastAsia="Times New Roman" w:hAnsi="Calibri" w:cs="Calibri"/>
+                <w:color w:val="767171"/>
+                <w:sz w:val="22"/>
+                <w:szCs w:val="22"/>
+                <w:vertAlign w:val="superscript"/>
+              </w:rPr>
+              <w:t>rd</w:t>
+            </w:r>
+            <w:r>
+              <w:rPr>
+                <w:rFonts w:ascii="Calibri" w:eastAsia="Times New Roman" w:hAnsi="Calibri" w:cs="Calibri"/>
+                <w:color w:val="767171"/>
+                <w:sz w:val="22"/>
+                <w:szCs w:val="22"/>
+              </w:rPr>
+              <w:t xml:space="preserve"> place. As part of a team of UX Designers and Software Engineers, cleaned and analyzed a subset of the Yelp database to identify small businesses and built an app to help them gain exposure. The MVP allowed for swiping through the small business’ best dishes in a web app called ‘</w:t>
+            </w:r>
+            <w:proofErr w:type="spellStart"/>
+            <w:r>
+              <w:rPr>
+                <w:rFonts w:ascii="Calibri" w:eastAsia="Times New Roman" w:hAnsi="Calibri" w:cs="Calibri"/>
+                <w:color w:val="767171"/>
+                <w:sz w:val="22"/>
+                <w:szCs w:val="22"/>
+              </w:rPr>
+              <w:t>GoDish</w:t>
+            </w:r>
+            <w:proofErr w:type="spellEnd"/>
+            <w:r>
+              <w:rPr>
+                <w:rFonts w:ascii="Calibri" w:eastAsia="Times New Roman" w:hAnsi="Calibri" w:cs="Calibri"/>
+                <w:color w:val="767171"/>
+                <w:sz w:val="22"/>
+                <w:szCs w:val="22"/>
+              </w:rPr>
+              <w:t>’. Built a dashboard to interface with the MERN stack on the backend and provide analytics for the small business customers who would use the app to promote themselves.</w:t>
             </w:r>
           </w:p>
           <w:p>
@@ -732,7 +791,10 @@
             <w:pPr>
               <w:spacing w:before="120"/>
               <w:rPr>
-                <w:rFonts w:ascii="Times New Roman" w:eastAsia="Times New Roman" w:hAnsi="Times New Roman" w:cs="Times New Roman"/>
+                <w:rFonts w:ascii="Calibri" w:eastAsia="Times New Roman" w:hAnsi="Calibri" w:cs="Calibri"/>
+                <w:color w:val="767171"/>
+                <w:sz w:val="22"/>
+                <w:szCs w:val="22"/>
               </w:rPr>
             </w:pPr>
             <w:r>
@@ -762,6 +824,22 @@
               </w:rPr>
               <w:t xml:space="preserve"> software and implementing scrum style meeting schedule </w:t>
             </w:r>
+          </w:p>
+          <w:p>
+            <w:pPr>
+              <w:spacing w:before="120"/>
+              <w:rPr>
+                <w:rFonts w:ascii="Times New Roman" w:eastAsia="Times New Roman" w:hAnsi="Times New Roman" w:cs="Times New Roman"/>
+              </w:rPr>
+            </w:pPr>
+          </w:p>
+          <w:p>
+            <w:pPr>
+              <w:spacing w:before="120"/>
+              <w:rPr>
+                <w:rFonts w:ascii="Times New Roman" w:eastAsia="Times New Roman" w:hAnsi="Times New Roman" w:cs="Times New Roman"/>
+              </w:rPr>
+            </w:pPr>
           </w:p>
           <w:p>
             <w:pPr>
@@ -1423,8 +1501,8 @@
         <w:tblLook w:val="04A0" w:firstRow="1" w:lastRow="0" w:firstColumn="1" w:lastColumn="0" w:noHBand="0" w:noVBand="1"/>
       </w:tblPr>
       <w:tblGrid>
-        <w:gridCol w:w="1843"/>
-        <w:gridCol w:w="7517"/>
+        <w:gridCol w:w="1969"/>
+        <w:gridCol w:w="8831"/>
       </w:tblGrid>
       <w:tr>
         <w:tc>
@@ -1748,7 +1826,7 @@
     <w:p/>
     <w:sectPr>
       <w:pgSz w:w="12240" w:h="15840"/>
-      <w:pgMar w:top="1440" w:right="1440" w:bottom="1440" w:left="1440" w:header="720" w:footer="720" w:gutter="0"/>
+      <w:pgMar w:top="720" w:right="720" w:bottom="806" w:left="720" w:header="720" w:footer="720" w:gutter="0"/>
       <w:cols w:space="720"/>
       <w:docGrid w:linePitch="360"/>
     </w:sectPr>

</xml_diff>